<commit_message>
Adding the Front-end module into doccumentation
</commit_message>
<xml_diff>
--- a/onepager.docx
+++ b/onepager.docx
@@ -257,33 +257,15 @@
           <w:sz w:val="24"/>
           <w:szCs w:val="24"/>
         </w:rPr>
-        <w:t xml:space="preserve">In order to achieve the above-named, the project will implement a web-based system that has an embedded chatbot that will be accessed over the internet through smartphones, small </w:t>
-      </w:r>
-      <w:proofErr w:type="gramStart"/>
-      <w:r>
-        <w:rPr>
-          <w:rFonts w:ascii="Times New Roman" w:hAnsi="Times New Roman" w:cs="Times New Roman"/>
-          <w:sz w:val="24"/>
-          <w:szCs w:val="24"/>
-        </w:rPr>
-        <w:t>devices</w:t>
-      </w:r>
-      <w:r>
-        <w:rPr>
-          <w:rFonts w:ascii="Times New Roman" w:hAnsi="Times New Roman" w:cs="Times New Roman"/>
-          <w:sz w:val="24"/>
-          <w:szCs w:val="24"/>
-        </w:rPr>
-        <w:t>(</w:t>
-      </w:r>
-      <w:proofErr w:type="gramEnd"/>
-      <w:r>
-        <w:rPr>
-          <w:rFonts w:ascii="Times New Roman" w:hAnsi="Times New Roman" w:cs="Times New Roman"/>
-          <w:sz w:val="24"/>
-          <w:szCs w:val="24"/>
-        </w:rPr>
-        <w:t>iPad</w:t>
+        <w:t>In order to achieve the above-named, the project will implement a web-based system that has an embedded chatbot that will be accessed over the internet through smartphones, small devices</w:t>
+      </w:r>
+      <w:r>
+        <w:rPr>
+          <w:rFonts w:ascii="Times New Roman" w:hAnsi="Times New Roman" w:cs="Times New Roman"/>
+          <w:sz w:val="24"/>
+          <w:szCs w:val="24"/>
+        </w:rPr>
+        <w:t>(iPad</w:t>
       </w:r>
       <w:r>
         <w:rPr>
@@ -557,18 +539,8 @@
           <w:szCs w:val="24"/>
         </w:rPr>
         <w:lastRenderedPageBreak/>
-        <w:t xml:space="preserve">The functionalities that will be implemented at the higher level </w:t>
-      </w:r>
-      <w:proofErr w:type="gramStart"/>
-      <w:r>
-        <w:rPr>
-          <w:rFonts w:ascii="Times New Roman" w:hAnsi="Times New Roman" w:cs="Times New Roman"/>
-          <w:sz w:val="24"/>
-          <w:szCs w:val="24"/>
-        </w:rPr>
-        <w:t>are ;</w:t>
-      </w:r>
-      <w:proofErr w:type="gramEnd"/>
+        <w:t>The functionalities that will be implemented at the higher level are ;</w:t>
+      </w:r>
     </w:p>
     <w:p>
       <w:pPr>
@@ -799,32 +771,14 @@
         </w:rPr>
         <w:t xml:space="preserve"> of merchandise </w:t>
       </w:r>
-      <w:proofErr w:type="spellStart"/>
-      <w:r>
-        <w:rPr>
-          <w:rFonts w:ascii="Times New Roman" w:hAnsi="Times New Roman" w:cs="Times New Roman"/>
-          <w:sz w:val="24"/>
-          <w:szCs w:val="24"/>
-        </w:rPr>
-        <w:t>i</w:t>
-      </w:r>
-      <w:r>
-        <w:rPr>
-          <w:rFonts w:ascii="Times New Roman" w:hAnsi="Times New Roman" w:cs="Times New Roman"/>
-          <w:sz w:val="24"/>
-          <w:szCs w:val="24"/>
-        </w:rPr>
-        <w:t>.</w:t>
-      </w:r>
-      <w:r>
-        <w:rPr>
-          <w:rFonts w:ascii="Times New Roman" w:hAnsi="Times New Roman" w:cs="Times New Roman"/>
-          <w:sz w:val="24"/>
-          <w:szCs w:val="24"/>
-        </w:rPr>
-        <w:t>e</w:t>
-      </w:r>
-      <w:proofErr w:type="spellEnd"/>
+      <w:r>
+        <w:rPr>
+          <w:rFonts w:ascii="Times New Roman" w:hAnsi="Times New Roman" w:cs="Times New Roman"/>
+          <w:sz w:val="24"/>
+          <w:szCs w:val="24"/>
+        </w:rPr>
+        <w:t>i.e.</w:t>
+      </w:r>
       <w:r>
         <w:rPr>
           <w:rFonts w:ascii="Times New Roman" w:hAnsi="Times New Roman" w:cs="Times New Roman"/>
@@ -933,7 +887,27 @@
           <w:sz w:val="24"/>
           <w:szCs w:val="24"/>
         </w:rPr>
-        <w:t xml:space="preserve"> 3 Event goers Module.</w:t>
+        <w:t xml:space="preserve"> 3</w:t>
+      </w:r>
+      <w:r>
+        <w:rPr>
+          <w:rFonts w:ascii="Times New Roman" w:hAnsi="Times New Roman" w:cs="Times New Roman"/>
+          <w:b/>
+          <w:bCs/>
+          <w:sz w:val="24"/>
+          <w:szCs w:val="24"/>
+        </w:rPr>
+        <w:t>.</w:t>
+      </w:r>
+      <w:r>
+        <w:rPr>
+          <w:rFonts w:ascii="Times New Roman" w:hAnsi="Times New Roman" w:cs="Times New Roman"/>
+          <w:b/>
+          <w:bCs/>
+          <w:sz w:val="24"/>
+          <w:szCs w:val="24"/>
+        </w:rPr>
+        <w:t xml:space="preserve"> Event goers Module.</w:t>
       </w:r>
     </w:p>
     <w:p>
@@ -1052,6 +1026,68 @@
     </w:p>
     <w:p>
       <w:pPr>
+        <w:spacing w:line="360" w:lineRule="auto"/>
+        <w:ind w:left="360"/>
+        <w:rPr>
+          <w:rFonts w:ascii="Times New Roman" w:hAnsi="Times New Roman" w:cs="Times New Roman"/>
+          <w:b/>
+          <w:bCs/>
+          <w:sz w:val="24"/>
+          <w:szCs w:val="24"/>
+        </w:rPr>
+      </w:pPr>
+      <w:r>
+        <w:rPr>
+          <w:rFonts w:ascii="Times New Roman" w:hAnsi="Times New Roman" w:cs="Times New Roman"/>
+          <w:b/>
+          <w:bCs/>
+          <w:sz w:val="24"/>
+          <w:szCs w:val="24"/>
+        </w:rPr>
+        <w:t xml:space="preserve">4. </w:t>
+      </w:r>
+      <w:r>
+        <w:rPr>
+          <w:rFonts w:ascii="Times New Roman" w:hAnsi="Times New Roman" w:cs="Times New Roman"/>
+          <w:b/>
+          <w:bCs/>
+          <w:sz w:val="24"/>
+          <w:szCs w:val="24"/>
+        </w:rPr>
+        <w:t>Frontend- User interface</w:t>
+      </w:r>
+    </w:p>
+    <w:p>
+      <w:pPr>
+        <w:spacing w:line="360" w:lineRule="auto"/>
+        <w:ind w:firstLine="360"/>
+        <w:rPr>
+          <w:rFonts w:ascii="Times New Roman" w:hAnsi="Times New Roman" w:cs="Times New Roman"/>
+          <w:sz w:val="24"/>
+          <w:szCs w:val="24"/>
+        </w:rPr>
+      </w:pPr>
+      <w:r>
+        <w:rPr>
+          <w:rFonts w:ascii="Times New Roman" w:hAnsi="Times New Roman" w:cs="Times New Roman"/>
+          <w:sz w:val="24"/>
+          <w:szCs w:val="24"/>
+        </w:rPr>
+        <w:t>This module will allow the users of the system to be able to interact with the system and includes a one page UI and chatbot initiation button and its general design.</w:t>
+      </w:r>
+    </w:p>
+    <w:p>
+      <w:pPr>
+        <w:spacing w:line="360" w:lineRule="auto"/>
+        <w:rPr>
+          <w:rFonts w:ascii="Times New Roman" w:hAnsi="Times New Roman" w:cs="Times New Roman"/>
+          <w:sz w:val="24"/>
+          <w:szCs w:val="24"/>
+        </w:rPr>
+      </w:pPr>
+    </w:p>
+    <w:p>
+      <w:pPr>
         <w:pStyle w:val="Heading2"/>
         <w:numPr>
           <w:ilvl w:val="0"/>
@@ -1094,25 +1130,7 @@
           <w:sz w:val="24"/>
           <w:szCs w:val="24"/>
         </w:rPr>
-        <w:t xml:space="preserve"> application, </w:t>
-      </w:r>
-      <w:proofErr w:type="gramStart"/>
-      <w:r>
-        <w:rPr>
-          <w:rFonts w:ascii="Times New Roman" w:hAnsi="Times New Roman" w:cs="Times New Roman"/>
-          <w:sz w:val="24"/>
-          <w:szCs w:val="24"/>
-        </w:rPr>
-        <w:t>As</w:t>
-      </w:r>
-      <w:proofErr w:type="gramEnd"/>
-      <w:r>
-        <w:rPr>
-          <w:rFonts w:ascii="Times New Roman" w:hAnsi="Times New Roman" w:cs="Times New Roman"/>
-          <w:sz w:val="24"/>
-          <w:szCs w:val="24"/>
-        </w:rPr>
-        <w:t xml:space="preserve"> such, any device with internet access and the latest browser will be able to access it. </w:t>
+        <w:t xml:space="preserve"> application, As such, any device with internet access and the latest browser will be able to access it. </w:t>
       </w:r>
     </w:p>
     <w:p>
@@ -1176,25 +1194,7 @@
           <w:sz w:val="24"/>
           <w:szCs w:val="24"/>
         </w:rPr>
-        <w:t xml:space="preserve">Ability to simulate </w:t>
-      </w:r>
-      <w:proofErr w:type="gramStart"/>
-      <w:r>
-        <w:rPr>
-          <w:rFonts w:ascii="Times New Roman" w:hAnsi="Times New Roman" w:cs="Times New Roman"/>
-          <w:sz w:val="24"/>
-          <w:szCs w:val="24"/>
-        </w:rPr>
-        <w:t>text based</w:t>
-      </w:r>
-      <w:proofErr w:type="gramEnd"/>
-      <w:r>
-        <w:rPr>
-          <w:rFonts w:ascii="Times New Roman" w:hAnsi="Times New Roman" w:cs="Times New Roman"/>
-          <w:sz w:val="24"/>
-          <w:szCs w:val="24"/>
-        </w:rPr>
-        <w:t xml:space="preserve"> conversations with user.</w:t>
+        <w:t>Ability to simulate text based conversations with user.</w:t>
       </w:r>
     </w:p>
     <w:p>
@@ -1410,7 +1410,6 @@
           <w:sz w:val="24"/>
           <w:szCs w:val="24"/>
         </w:rPr>
-        <w:lastRenderedPageBreak/>
         <w:t>Event organizers</w:t>
       </w:r>
     </w:p>
@@ -1703,22 +1702,14 @@
         <w:rPr>
           <w:rFonts w:eastAsia="Calibri"/>
         </w:rPr>
-        <w:t xml:space="preserve">          </w:t>
-      </w:r>
-      <w:proofErr w:type="gramStart"/>
+        <w:t xml:space="preserve">          7 </w:t>
+      </w:r>
       <w:r>
         <w:rPr>
           <w:rFonts w:eastAsia="Calibri"/>
         </w:rPr>
-        <w:t xml:space="preserve">7 </w:t>
-      </w:r>
-      <w:r>
-        <w:rPr>
-          <w:rFonts w:eastAsia="Calibri"/>
-        </w:rPr>
         <w:t>.</w:t>
       </w:r>
-      <w:proofErr w:type="gramEnd"/>
       <w:r>
         <w:rPr>
           <w:rFonts w:eastAsia="Calibri"/>
@@ -3010,6 +3001,119 @@
     </w:lvl>
   </w:abstractNum>
   <w:abstractNum w:abstractNumId="3" w15:restartNumberingAfterBreak="0">
+    <w:nsid w:val="23BA5087"/>
+    <w:multiLevelType w:val="hybridMultilevel"/>
+    <w:tmpl w:val="43548230"/>
+    <w:lvl w:ilvl="0" w:tplc="08090001">
+      <w:start w:val="1"/>
+      <w:numFmt w:val="bullet"/>
+      <w:lvlText w:val=""/>
+      <w:lvlJc w:val="left"/>
+      <w:pPr>
+        <w:ind w:left="1080" w:hanging="360"/>
+      </w:pPr>
+      <w:rPr>
+        <w:rFonts w:ascii="Symbol" w:hAnsi="Symbol" w:hint="default"/>
+      </w:rPr>
+    </w:lvl>
+    <w:lvl w:ilvl="1" w:tplc="08090003" w:tentative="1">
+      <w:start w:val="1"/>
+      <w:numFmt w:val="bullet"/>
+      <w:lvlText w:val="o"/>
+      <w:lvlJc w:val="left"/>
+      <w:pPr>
+        <w:ind w:left="1800" w:hanging="360"/>
+      </w:pPr>
+      <w:rPr>
+        <w:rFonts w:ascii="Courier New" w:hAnsi="Courier New" w:cs="Courier New" w:hint="default"/>
+      </w:rPr>
+    </w:lvl>
+    <w:lvl w:ilvl="2" w:tplc="08090005" w:tentative="1">
+      <w:start w:val="1"/>
+      <w:numFmt w:val="bullet"/>
+      <w:lvlText w:val=""/>
+      <w:lvlJc w:val="left"/>
+      <w:pPr>
+        <w:ind w:left="2520" w:hanging="360"/>
+      </w:pPr>
+      <w:rPr>
+        <w:rFonts w:ascii="Wingdings" w:hAnsi="Wingdings" w:hint="default"/>
+      </w:rPr>
+    </w:lvl>
+    <w:lvl w:ilvl="3" w:tplc="08090001" w:tentative="1">
+      <w:start w:val="1"/>
+      <w:numFmt w:val="bullet"/>
+      <w:lvlText w:val=""/>
+      <w:lvlJc w:val="left"/>
+      <w:pPr>
+        <w:ind w:left="3240" w:hanging="360"/>
+      </w:pPr>
+      <w:rPr>
+        <w:rFonts w:ascii="Symbol" w:hAnsi="Symbol" w:hint="default"/>
+      </w:rPr>
+    </w:lvl>
+    <w:lvl w:ilvl="4" w:tplc="08090003" w:tentative="1">
+      <w:start w:val="1"/>
+      <w:numFmt w:val="bullet"/>
+      <w:lvlText w:val="o"/>
+      <w:lvlJc w:val="left"/>
+      <w:pPr>
+        <w:ind w:left="3960" w:hanging="360"/>
+      </w:pPr>
+      <w:rPr>
+        <w:rFonts w:ascii="Courier New" w:hAnsi="Courier New" w:cs="Courier New" w:hint="default"/>
+      </w:rPr>
+    </w:lvl>
+    <w:lvl w:ilvl="5" w:tplc="08090005" w:tentative="1">
+      <w:start w:val="1"/>
+      <w:numFmt w:val="bullet"/>
+      <w:lvlText w:val=""/>
+      <w:lvlJc w:val="left"/>
+      <w:pPr>
+        <w:ind w:left="4680" w:hanging="360"/>
+      </w:pPr>
+      <w:rPr>
+        <w:rFonts w:ascii="Wingdings" w:hAnsi="Wingdings" w:hint="default"/>
+      </w:rPr>
+    </w:lvl>
+    <w:lvl w:ilvl="6" w:tplc="08090001" w:tentative="1">
+      <w:start w:val="1"/>
+      <w:numFmt w:val="bullet"/>
+      <w:lvlText w:val=""/>
+      <w:lvlJc w:val="left"/>
+      <w:pPr>
+        <w:ind w:left="5400" w:hanging="360"/>
+      </w:pPr>
+      <w:rPr>
+        <w:rFonts w:ascii="Symbol" w:hAnsi="Symbol" w:hint="default"/>
+      </w:rPr>
+    </w:lvl>
+    <w:lvl w:ilvl="7" w:tplc="08090003" w:tentative="1">
+      <w:start w:val="1"/>
+      <w:numFmt w:val="bullet"/>
+      <w:lvlText w:val="o"/>
+      <w:lvlJc w:val="left"/>
+      <w:pPr>
+        <w:ind w:left="6120" w:hanging="360"/>
+      </w:pPr>
+      <w:rPr>
+        <w:rFonts w:ascii="Courier New" w:hAnsi="Courier New" w:cs="Courier New" w:hint="default"/>
+      </w:rPr>
+    </w:lvl>
+    <w:lvl w:ilvl="8" w:tplc="08090005" w:tentative="1">
+      <w:start w:val="1"/>
+      <w:numFmt w:val="bullet"/>
+      <w:lvlText w:val=""/>
+      <w:lvlJc w:val="left"/>
+      <w:pPr>
+        <w:ind w:left="6840" w:hanging="360"/>
+      </w:pPr>
+      <w:rPr>
+        <w:rFonts w:ascii="Wingdings" w:hAnsi="Wingdings" w:hint="default"/>
+      </w:rPr>
+    </w:lvl>
+  </w:abstractNum>
+  <w:abstractNum w:abstractNumId="4" w15:restartNumberingAfterBreak="0">
     <w:nsid w:val="361332DC"/>
     <w:multiLevelType w:val="hybridMultilevel"/>
     <w:tmpl w:val="C1BC02D6"/>
@@ -3122,7 +3226,7 @@
       </w:rPr>
     </w:lvl>
   </w:abstractNum>
-  <w:abstractNum w:abstractNumId="4" w15:restartNumberingAfterBreak="0">
+  <w:abstractNum w:abstractNumId="5" w15:restartNumberingAfterBreak="0">
     <w:nsid w:val="4D335446"/>
     <w:multiLevelType w:val="hybridMultilevel"/>
     <w:tmpl w:val="9D346DCC"/>
@@ -3235,7 +3339,7 @@
       </w:rPr>
     </w:lvl>
   </w:abstractNum>
-  <w:abstractNum w:abstractNumId="5" w15:restartNumberingAfterBreak="0">
+  <w:abstractNum w:abstractNumId="6" w15:restartNumberingAfterBreak="0">
     <w:nsid w:val="51947234"/>
     <w:multiLevelType w:val="hybridMultilevel"/>
     <w:tmpl w:val="2BA24580"/>
@@ -3348,7 +3452,7 @@
       </w:rPr>
     </w:lvl>
   </w:abstractNum>
-  <w:abstractNum w:abstractNumId="6" w15:restartNumberingAfterBreak="0">
+  <w:abstractNum w:abstractNumId="7" w15:restartNumberingAfterBreak="0">
     <w:nsid w:val="593D448E"/>
     <w:multiLevelType w:val="hybridMultilevel"/>
     <w:tmpl w:val="59906AE0"/>
@@ -3461,7 +3565,7 @@
       </w:rPr>
     </w:lvl>
   </w:abstractNum>
-  <w:abstractNum w:abstractNumId="7" w15:restartNumberingAfterBreak="0">
+  <w:abstractNum w:abstractNumId="8" w15:restartNumberingAfterBreak="0">
     <w:nsid w:val="5A1C2CE3"/>
     <w:multiLevelType w:val="hybridMultilevel"/>
     <w:tmpl w:val="CA98B57C"/>
@@ -3551,7 +3655,7 @@
       </w:pPr>
     </w:lvl>
   </w:abstractNum>
-  <w:abstractNum w:abstractNumId="8" w15:restartNumberingAfterBreak="0">
+  <w:abstractNum w:abstractNumId="9" w15:restartNumberingAfterBreak="0">
     <w:nsid w:val="5F406848"/>
     <w:multiLevelType w:val="hybridMultilevel"/>
     <w:tmpl w:val="53149958"/>
@@ -3640,7 +3744,7 @@
       </w:pPr>
     </w:lvl>
   </w:abstractNum>
-  <w:abstractNum w:abstractNumId="9" w15:restartNumberingAfterBreak="0">
+  <w:abstractNum w:abstractNumId="10" w15:restartNumberingAfterBreak="0">
     <w:nsid w:val="5FE81CF8"/>
     <w:multiLevelType w:val="hybridMultilevel"/>
     <w:tmpl w:val="C83AF416"/>
@@ -3729,7 +3833,7 @@
       </w:pPr>
     </w:lvl>
   </w:abstractNum>
-  <w:abstractNum w:abstractNumId="10" w15:restartNumberingAfterBreak="0">
+  <w:abstractNum w:abstractNumId="11" w15:restartNumberingAfterBreak="0">
     <w:nsid w:val="75B149ED"/>
     <w:multiLevelType w:val="hybridMultilevel"/>
     <w:tmpl w:val="3C642C64"/>
@@ -3842,7 +3946,7 @@
       </w:rPr>
     </w:lvl>
   </w:abstractNum>
-  <w:abstractNum w:abstractNumId="11" w15:restartNumberingAfterBreak="0">
+  <w:abstractNum w:abstractNumId="12" w15:restartNumberingAfterBreak="0">
     <w:nsid w:val="7BA42343"/>
     <w:multiLevelType w:val="hybridMultilevel"/>
     <w:tmpl w:val="45148D7E"/>
@@ -3955,7 +4059,7 @@
       </w:rPr>
     </w:lvl>
   </w:abstractNum>
-  <w:abstractNum w:abstractNumId="12" w15:restartNumberingAfterBreak="0">
+  <w:abstractNum w:abstractNumId="13" w15:restartNumberingAfterBreak="0">
     <w:nsid w:val="7C4B2158"/>
     <w:multiLevelType w:val="hybridMultilevel"/>
     <w:tmpl w:val="D7E06A14"/>
@@ -4072,40 +4176,43 @@
     <w:abstractNumId w:val="2"/>
   </w:num>
   <w:num w:numId="2" w16cid:durableId="19478024">
-    <w:abstractNumId w:val="7"/>
+    <w:abstractNumId w:val="8"/>
   </w:num>
   <w:num w:numId="3" w16cid:durableId="1052728174">
+    <w:abstractNumId w:val="5"/>
+  </w:num>
+  <w:num w:numId="4" w16cid:durableId="661395318">
     <w:abstractNumId w:val="4"/>
   </w:num>
-  <w:num w:numId="4" w16cid:durableId="661395318">
-    <w:abstractNumId w:val="3"/>
-  </w:num>
   <w:num w:numId="5" w16cid:durableId="158080801">
-    <w:abstractNumId w:val="10"/>
+    <w:abstractNumId w:val="11"/>
   </w:num>
   <w:num w:numId="6" w16cid:durableId="1649047206">
     <w:abstractNumId w:val="1"/>
   </w:num>
   <w:num w:numId="7" w16cid:durableId="798642579">
-    <w:abstractNumId w:val="8"/>
+    <w:abstractNumId w:val="9"/>
   </w:num>
   <w:num w:numId="8" w16cid:durableId="1948806362">
-    <w:abstractNumId w:val="12"/>
+    <w:abstractNumId w:val="13"/>
   </w:num>
   <w:num w:numId="9" w16cid:durableId="989020546">
-    <w:abstractNumId w:val="9"/>
+    <w:abstractNumId w:val="10"/>
   </w:num>
   <w:num w:numId="10" w16cid:durableId="1028219365">
-    <w:abstractNumId w:val="5"/>
+    <w:abstractNumId w:val="6"/>
   </w:num>
   <w:num w:numId="11" w16cid:durableId="789477719">
-    <w:abstractNumId w:val="6"/>
+    <w:abstractNumId w:val="7"/>
   </w:num>
   <w:num w:numId="12" w16cid:durableId="310141187">
-    <w:abstractNumId w:val="11"/>
+    <w:abstractNumId w:val="12"/>
   </w:num>
   <w:num w:numId="13" w16cid:durableId="1470392326">
     <w:abstractNumId w:val="0"/>
+  </w:num>
+  <w:num w:numId="14" w16cid:durableId="880166767">
+    <w:abstractNumId w:val="3"/>
   </w:num>
 </w:numbering>
 </file>
@@ -4118,7 +4225,7 @@
         <w:rFonts w:asciiTheme="minorHAnsi" w:eastAsiaTheme="minorHAnsi" w:hAnsiTheme="minorHAnsi" w:cstheme="minorBidi"/>
         <w:sz w:val="22"/>
         <w:szCs w:val="22"/>
-        <w:lang w:val="en-KE" w:eastAsia="en-US" w:bidi="ar-SA"/>
+        <w:lang w:eastAsia="en-US" w:bidi="ar-SA"/>
       </w:rPr>
     </w:rPrDefault>
     <w:pPrDefault>

</xml_diff>